<commit_message>
task 2 analysis patterns bottom half
</commit_message>
<xml_diff>
--- a/cvicenie_2.docx
+++ b/cvicenie_2.docx
@@ -1,6 +1,6 @@
 
 <file path=word/document.xml><?xml version="1.0" encoding="utf-8"?>
-<w:document xmlns:o="urn:schemas-microsoft-com:office:office" xmlns:r="http://schemas.openxmlformats.org/officeDocument/2006/relationships" xmlns:v="urn:schemas-microsoft-com:vml" xmlns:w="http://schemas.openxmlformats.org/wordprocessingml/2006/main" xmlns:w10="urn:schemas-microsoft-com:office:word" xmlns:wp="http://schemas.openxmlformats.org/drawingml/2006/wordprocessingDrawing" xmlns:wps="http://schemas.microsoft.com/office/word/2010/wordprocessingShape" xmlns:wpg="http://schemas.microsoft.com/office/word/2010/wordprocessingGroup" xmlns:mc="http://schemas.openxmlformats.org/markup-compatibility/2006" xmlns:wp14="http://schemas.microsoft.com/office/word/2010/wordprocessingDrawing" xmlns:w14="http://schemas.microsoft.com/office/word/2010/wordml" mc:Ignorable="w14 wp14">
+<w:document xmlns:o="urn:schemas-microsoft-com:office:office" xmlns:r="http://schemas.openxmlformats.org/officeDocument/2006/relationships" xmlns:v="urn:schemas-microsoft-com:vml" xmlns:w="http://schemas.openxmlformats.org/wordprocessingml/2006/main" xmlns:w10="urn:schemas-microsoft-com:office:word" xmlns:wp="http://schemas.openxmlformats.org/drawingml/2006/wordprocessingDrawing">
   <w:body>
     <w:p>
       <w:pPr>
@@ -19,15 +19,7 @@
       </w:pPr>
       <w:r>
         <w:rPr/>
-        <w:t xml:space="preserve">Party – user, student group, faculty, </w:t>
-      </w:r>
-      <w:r>
-        <w:rPr/>
-        <w:t>MU</w:t>
-      </w:r>
-      <w:r>
-        <w:rPr/>
-        <w:t xml:space="preserve">. Typy – mail, </w:t>
+        <w:t xml:space="preserve">Party – user, student group, faculty, MU. Typy – mail, </w:t>
       </w:r>
     </w:p>
     <w:p>
@@ -86,15 +78,7 @@
       </w:pPr>
       <w:r>
         <w:rPr/>
-        <w:t xml:space="preserve">- vztah k univerzite – absolvent, ucitel, </w:t>
-      </w:r>
-      <w:r>
-        <w:rPr/>
-        <w:t>student</w:t>
-      </w:r>
-      <w:r>
-        <w:rPr/>
-        <w:t>…</w:t>
+        <w:t>- vztah k univerzite – absolvent, ucitel, student…</w:t>
       </w:r>
     </w:p>
     <w:p>
@@ -168,6 +152,204 @@
       </w:pPr>
       <w:r>
         <w:rPr/>
+        <w:t xml:space="preserve">Vztah 'studuje' pomoci Accountability mezi Party uzivatel systemu a Party vyukova jednotka. Uzivatel, zejmena student, ale muze jit o </w:t>
+      </w:r>
+      <w:r>
+        <w:rPr/>
+        <w:t>libovolnou</w:t>
+      </w:r>
+      <w:r>
+        <w:rPr/>
+        <w:t xml:space="preserve"> jino</w:t>
+      </w:r>
+      <w:r>
+        <w:rPr/>
+        <w:t>u</w:t>
+      </w:r>
+      <w:r>
+        <w:rPr/>
+        <w:t xml:space="preserve"> </w:t>
+      </w:r>
+      <w:r>
+        <w:rPr/>
+        <w:t>osobu</w:t>
+      </w:r>
+      <w:r>
+        <w:rPr/>
+        <w:t>, se ucastni vyuky dane jednotky. Jednotka muze byt obycejny kurz, vyuka blokoveho typu, sportovni kurz etc. Soucasti Accountability je evidence studijnich vysledku pri studiu dane jednotky, zpusob ukonceni, upresneni seminarni skupiny a podobne.</w:t>
+      </w:r>
+    </w:p>
+    <w:p>
+      <w:pPr>
+        <w:pStyle w:val="Normal"/>
+        <w:rPr/>
+      </w:pPr>
+      <w:r>
+        <w:rPr/>
+      </w:r>
+    </w:p>
+    <w:p>
+      <w:pPr>
+        <w:pStyle w:val="Normal"/>
+        <w:rPr/>
+      </w:pPr>
+      <w:r>
+        <w:rPr/>
+        <w:t xml:space="preserve">Vztah 'zamestnanec' pomoci Accountability mezi Party uzivatel systemu a Party pracoviste. Tento vztah vznika mezi osobou v zamestnaneckem pomeru k nekteremu univerzitnimu pracovisti a pracovistem kde je zamestnan. Pracovistem muze byt fakulta, katedra, vyzkumne centrum, dekanat, </w:t>
+      </w:r>
+      <w:r>
+        <w:rPr/>
+        <w:t>laborator</w:t>
+      </w:r>
+      <w:r>
+        <w:rPr/>
+        <w:t xml:space="preserve"> atp. Vztah eviduje typ zamestnaneckeho pomeru, vysi financniho ohodnoceni, evidenci naroku na dovolenou a jeji cerpani, pridana prava pro uzivatele v ramci ISu vyplivajici z tohoto zamestnaneckoeho pomeru a tak dale.</w:t>
+      </w:r>
+    </w:p>
+    <w:p>
+      <w:pPr>
+        <w:pStyle w:val="Normal"/>
+        <w:rPr/>
+      </w:pPr>
+      <w:r>
+        <w:rPr/>
+      </w:r>
+    </w:p>
+    <w:p>
+      <w:pPr>
+        <w:pStyle w:val="Normal"/>
+        <w:rPr/>
+      </w:pPr>
+      <w:r>
+        <w:rPr/>
+        <w:t>Ulozeni uzivatelskych Dokumentu v adresarove strukture pomoci Organizacni Hierarchie. Kazdy uzivatel ma vlatni domovsky adrear do nejz muze umistovat libovolne dokumenty a media v rozsahu povolenem kvotami pro tohoto uzivatele. Pro lepsi organizaci ma uzivatel moznost sve dokumenty hierarchycky usporadavat do adresaru.</w:t>
+      </w:r>
+    </w:p>
+    <w:p>
+      <w:pPr>
+        <w:pStyle w:val="Normal"/>
+        <w:rPr/>
+      </w:pPr>
+      <w:r>
+        <w:rPr/>
+      </w:r>
+    </w:p>
+    <w:p>
+      <w:pPr>
+        <w:pStyle w:val="Normal"/>
+        <w:rPr/>
+      </w:pPr>
+      <w:r>
+        <w:rPr/>
+        <w:t xml:space="preserve">Univerzita je hierarchicky rozdelena na fakulty, katedry, vedecke pracoviste a dalsi podpurne organy. Informacni system umoznuje tuto Hierarchii prochazet a systematicky prohledavat. </w:t>
+      </w:r>
+      <w:r>
+        <w:rPr/>
+        <w:t>Studenti mohou napriklad hledat predmety nabizene katedrou nebo jejim libovolnym podrizenym pracovistem. V hierarchii pracovist jsou dale dohledatelne seznamy profesoru, ucitelu a dalsich pracovniku pusobicich v danem pracovisti. Spravce kazdeho pracoviste ma moznost spravovat primo dane pracoviste a dale rekurzivne vsechna pracoviste tomuto podrizena. Pro administrativni potreby Informacni System o kazdem pracovisti v hierarchii vede informace o financnich prostredcich tohoto pracoviste, zamestnaneckych pomerech atp., zaroven je mozne tyto informace zpristupnit agregovane pro libovolna pracoviste tomuto pracovisti podrizena.</w:t>
+      </w:r>
+    </w:p>
+    <w:p>
+      <w:pPr>
+        <w:pStyle w:val="Normal"/>
+        <w:rPr/>
+      </w:pPr>
+      <w:r>
+        <w:rPr/>
+      </w:r>
+    </w:p>
+    <w:p>
+      <w:pPr>
+        <w:pStyle w:val="Normal"/>
+        <w:rPr/>
+      </w:pPr>
+      <w:r>
+        <w:rPr/>
+        <w:t xml:space="preserve">V obchodnim centru univerzity </w:t>
+      </w:r>
+      <w:r>
+        <w:rPr/>
+        <w:t>je</w:t>
+      </w:r>
+      <w:r>
+        <w:rPr/>
+        <w:t xml:space="preserve"> pro kazdou polozku </w:t>
+      </w:r>
+      <w:r>
+        <w:rPr/>
+        <w:t xml:space="preserve">jeji cena </w:t>
+      </w:r>
+      <w:r>
+        <w:rPr/>
+        <w:t>veden</w:t>
+      </w:r>
+      <w:r>
+        <w:rPr/>
+        <w:t>a</w:t>
+      </w:r>
+      <w:r>
+        <w:rPr/>
+        <w:t xml:space="preserve"> </w:t>
+      </w:r>
+      <w:r>
+        <w:rPr/>
+        <w:t xml:space="preserve">pomoci </w:t>
+      </w:r>
+      <w:r>
+        <w:rPr/>
+        <w:t xml:space="preserve">Quantity </w:t>
+      </w:r>
+      <w:r>
+        <w:rPr/>
+        <w:t>obsahujici menu v niz je dana zakladni cena polozky</w:t>
+      </w:r>
+      <w:r>
+        <w:rPr/>
+        <w:t xml:space="preserve">. Zahranicni studenti maji tedy moznost za polozky platit </w:t>
+      </w:r>
+      <w:r>
+        <w:rPr/>
+        <w:t xml:space="preserve">krome ceskych korun </w:t>
+      </w:r>
+      <w:r>
+        <w:rPr/>
+        <w:t>v eurech, dolarech, nebo jine rozsirene svetove mene.</w:t>
+      </w:r>
+    </w:p>
+    <w:p>
+      <w:pPr>
+        <w:pStyle w:val="Normal"/>
+        <w:rPr/>
+      </w:pPr>
+      <w:r>
+        <w:rPr/>
+      </w:r>
+    </w:p>
+    <w:p>
+      <w:pPr>
+        <w:pStyle w:val="Normal"/>
+        <w:rPr/>
+      </w:pPr>
+      <w:r>
+        <w:rPr/>
+        <w:t>Krome zakladnich informaci jako je jmeno, tituly nebo univerzitni email je moznost o kazdem uzivateli uchovavat seznam dodatecnych atributu. Tyto atributy jsou ukladany jako Quantity coz umoznuje uchovavat spolu se samotnymi atributy jejich semantiku. Prikladem jsou dodatecne kontakty na osobu, kancelar, polozky zivotopisu, zajmy a dalsi informace v profilu</w:t>
+      </w:r>
+    </w:p>
+    <w:p>
+      <w:pPr>
+        <w:pStyle w:val="Normal"/>
+        <w:rPr/>
+      </w:pPr>
+      <w:r>
+        <w:rPr/>
+      </w:r>
+    </w:p>
+    <w:p>
+      <w:pPr>
+        <w:pStyle w:val="Normal"/>
+        <w:rPr/>
+      </w:pPr>
+      <w:r>
+        <w:rPr/>
         <w:t>- student a vyukova jednotka, externi studenti</w:t>
       </w:r>
     </w:p>
@@ -207,11 +389,7 @@
       </w:pPr>
       <w:r>
         <w:rPr/>
-        <w:t xml:space="preserve">- </w:t>
-      </w:r>
-      <w:r>
-        <w:rPr/>
-        <w:t>ako vidi hierarchiu student a ako ju vidi zamestnanec?</w:t>
+        <w:t>- ako vidi hierarchiu student a ako ju vidi zamestnanec?</w:t>
       </w:r>
     </w:p>
     <w:p>
@@ -240,11 +418,7 @@
       </w:pPr>
       <w:r>
         <w:rPr/>
-        <w:t xml:space="preserve">- pripadne konverzie medzi menami, </w:t>
-      </w:r>
-      <w:r>
-        <w:rPr/>
-        <w:t>MU ucet v eurach?</w:t>
+        <w:t>- pripadne konverzie medzi menami, MU ucet v eurach?</w:t>
       </w:r>
     </w:p>
     <w:p>
@@ -289,12 +463,11 @@
 </file>
 
 <file path=word/styles.xml><?xml version="1.0" encoding="utf-8"?>
-<w:styles xmlns:w="http://schemas.openxmlformats.org/wordprocessingml/2006/main" xmlns:w14="http://schemas.microsoft.com/office/word/2010/wordml" xmlns:mc="http://schemas.openxmlformats.org/markup-compatibility/2006" mc:Ignorable="w14">
+<w:styles xmlns:w="http://schemas.openxmlformats.org/wordprocessingml/2006/main">
   <w:docDefaults>
     <w:rPrDefault>
       <w:rPr>
         <w:rFonts w:ascii="Liberation Serif" w:hAnsi="Liberation Serif" w:eastAsia="SimSun" w:cs="Arial"/>
-        <w:sz w:val="20"/>
         <w:szCs w:val="24"/>
         <w:lang w:val="sk-SK" w:eastAsia="zh-CN" w:bidi="hi-IN"/>
       </w:rPr>
@@ -320,53 +493,120 @@
       <w:lang w:val="sk-SK" w:eastAsia="zh-CN" w:bidi="hi-IN"/>
     </w:rPr>
   </w:style>
+  <w:style w:type="paragraph" w:styleId="Heading">
+    <w:name w:val="Heading"/>
+    <w:basedOn w:val="Normal"/>
+    <w:next w:val="TextBody"/>
+    <w:pPr>
+      <w:keepNext/>
+      <w:spacing w:before="240" w:after="120"/>
+    </w:pPr>
+    <w:rPr>
+      <w:rFonts w:ascii="Liberation Sans" w:hAnsi="Liberation Sans" w:eastAsia="Droid Sans Fallback" w:cs="FreeSans"/>
+      <w:sz w:val="28"/>
+      <w:szCs w:val="28"/>
+    </w:rPr>
+  </w:style>
+  <w:style w:type="paragraph" w:styleId="TextBody">
+    <w:name w:val="Text Body"/>
+    <w:basedOn w:val="Normal"/>
+    <w:pPr>
+      <w:spacing w:lineRule="auto" w:line="288" w:before="0" w:after="140"/>
+    </w:pPr>
+    <w:rPr/>
+  </w:style>
+  <w:style w:type="paragraph" w:styleId="List">
+    <w:name w:val="List"/>
+    <w:basedOn w:val="TextBody"/>
+    <w:pPr/>
+    <w:rPr>
+      <w:rFonts w:cs="FreeSans"/>
+    </w:rPr>
+  </w:style>
+  <w:style w:type="paragraph" w:styleId="Caption">
+    <w:name w:val="Caption"/>
+    <w:basedOn w:val="Normal"/>
+    <w:pPr>
+      <w:suppressLineNumbers/>
+      <w:spacing w:before="120" w:after="120"/>
+    </w:pPr>
+    <w:rPr>
+      <w:rFonts w:cs="FreeSans"/>
+      <w:i/>
+      <w:iCs/>
+      <w:sz w:val="24"/>
+      <w:szCs w:val="24"/>
+    </w:rPr>
+  </w:style>
+  <w:style w:type="paragraph" w:styleId="Index">
+    <w:name w:val="Index"/>
+    <w:qFormat/>
+    <w:basedOn w:val="Normal"/>
+    <w:pPr>
+      <w:suppressLineNumbers/>
+    </w:pPr>
+    <w:rPr>
+      <w:rFonts w:cs="Arial"/>
+    </w:rPr>
+  </w:style>
   <w:style w:type="paragraph" w:styleId="Nadpis1">
     <w:name w:val="Nadpis 1"/>
-    <w:basedOn w:val="Nadpis"/>
-    <w:pPr>
+    <w:pPr>
+      <w:widowControl w:val="false"/>
+      <w:suppressAutoHyphens w:val="true"/>
       <w:spacing w:before="240" w:after="120"/>
       <w:outlineLvl w:val="0"/>
     </w:pPr>
     <w:rPr>
+      <w:rFonts w:ascii="Liberation Serif" w:hAnsi="Liberation Serif" w:eastAsia="SimSun" w:cs="Arial"/>
       <w:b/>
       <w:bCs/>
+      <w:color w:val="auto"/>
       <w:sz w:val="36"/>
       <w:szCs w:val="36"/>
+      <w:lang w:val="sk-SK" w:eastAsia="zh-CN" w:bidi="hi-IN"/>
     </w:rPr>
   </w:style>
   <w:style w:type="paragraph" w:styleId="Nadpis2">
     <w:name w:val="Nadpis 2"/>
-    <w:basedOn w:val="Nadpis"/>
-    <w:pPr>
+    <w:pPr>
+      <w:widowControl w:val="false"/>
+      <w:suppressAutoHyphens w:val="true"/>
       <w:spacing w:before="200" w:after="120"/>
       <w:outlineLvl w:val="1"/>
     </w:pPr>
     <w:rPr>
+      <w:rFonts w:ascii="Liberation Serif" w:hAnsi="Liberation Serif" w:eastAsia="SimSun" w:cs="Arial"/>
       <w:b/>
       <w:bCs/>
+      <w:color w:val="auto"/>
       <w:sz w:val="32"/>
       <w:szCs w:val="32"/>
+      <w:lang w:val="sk-SK" w:eastAsia="zh-CN" w:bidi="hi-IN"/>
     </w:rPr>
   </w:style>
   <w:style w:type="paragraph" w:styleId="Nadpis3">
     <w:name w:val="Nadpis 3"/>
-    <w:basedOn w:val="Nadpis"/>
-    <w:pPr>
+    <w:pPr>
+      <w:widowControl w:val="false"/>
+      <w:suppressAutoHyphens w:val="true"/>
       <w:spacing w:before="140" w:after="120"/>
       <w:outlineLvl w:val="2"/>
     </w:pPr>
     <w:rPr>
+      <w:rFonts w:ascii="Liberation Serif" w:hAnsi="Liberation Serif" w:eastAsia="SimSun" w:cs="Arial"/>
       <w:b/>
       <w:bCs/>
+      <w:color w:val="auto"/>
       <w:sz w:val="28"/>
       <w:szCs w:val="28"/>
+      <w:lang w:val="sk-SK" w:eastAsia="zh-CN" w:bidi="hi-IN"/>
     </w:rPr>
   </w:style>
   <w:style w:type="paragraph" w:styleId="Nadpis">
     <w:name w:val="Nadpis"/>
-    <w:basedOn w:val="Normal"/>
-    <w:next w:val="Telotextu"/>
     <w:qFormat/>
+    <w:basedOn w:val="Normal"/>
     <w:pPr>
       <w:keepNext/>
       <w:spacing w:before="240" w:after="120"/>
@@ -408,21 +648,10 @@
       <w:szCs w:val="24"/>
     </w:rPr>
   </w:style>
-  <w:style w:type="paragraph" w:styleId="Index">
-    <w:name w:val="Index"/>
-    <w:basedOn w:val="Normal"/>
-    <w:qFormat/>
-    <w:pPr>
-      <w:suppressLineNumbers/>
-    </w:pPr>
-    <w:rPr>
-      <w:rFonts w:cs="Arial"/>
-    </w:rPr>
-  </w:style>
   <w:style w:type="paragraph" w:styleId="Citcie">
     <w:name w:val="Citácie"/>
-    <w:basedOn w:val="Normal"/>
     <w:qFormat/>
+    <w:basedOn w:val="Normal"/>
     <w:pPr>
       <w:spacing w:before="0" w:after="283"/>
       <w:ind w:left="567" w:right="567" w:hanging="0"/>

</xml_diff>

<commit_message>
week 3 Account, Transaction, Observation
</commit_message>
<xml_diff>
--- a/cvicenie_2.docx
+++ b/cvicenie_2.docx
@@ -1,13 +1,12 @@
 
 <file path=word/document.xml><?xml version="1.0" encoding="utf-8"?>
-<w:document xmlns:o="urn:schemas-microsoft-com:office:office" xmlns:r="http://schemas.openxmlformats.org/officeDocument/2006/relationships" xmlns:v="urn:schemas-microsoft-com:vml" xmlns:w="http://schemas.openxmlformats.org/wordprocessingml/2006/main" xmlns:w10="urn:schemas-microsoft-com:office:word" xmlns:wp="http://schemas.openxmlformats.org/drawingml/2006/wordprocessingDrawing" xmlns:wps="http://schemas.microsoft.com/office/word/2010/wordprocessingShape" xmlns:wpg="http://schemas.microsoft.com/office/word/2010/wordprocessingGroup" xmlns:mc="http://schemas.openxmlformats.org/markup-compatibility/2006" xmlns:wp14="http://schemas.microsoft.com/office/word/2010/wordprocessingDrawing" xmlns:w14="http://schemas.microsoft.com/office/word/2010/wordml" mc:Ignorable="w14 wp14">
+<w:document xmlns:o="urn:schemas-microsoft-com:office:office" xmlns:r="http://schemas.openxmlformats.org/officeDocument/2006/relationships" xmlns:v="urn:schemas-microsoft-com:vml" xmlns:w="http://schemas.openxmlformats.org/wordprocessingml/2006/main" xmlns:w10="urn:schemas-microsoft-com:office:word" xmlns:wp="http://schemas.openxmlformats.org/drawingml/2006/wordprocessingDrawing">
   <w:body>
     <w:p>
       <w:pPr>
         <w:pStyle w:val="Normal"/>
         <w:spacing w:lineRule="auto" w:line="276"/>
         <w:rPr>
-          <w:b/>
           <w:b/>
           <w:bCs/>
           <w:sz w:val="28"/>
@@ -29,7 +28,6 @@
         <w:pStyle w:val="Normal"/>
         <w:spacing w:lineRule="auto" w:line="276"/>
         <w:rPr>
-          <w:b w:val="false"/>
           <w:b w:val="false"/>
           <w:bCs w:val="false"/>
           <w:sz w:val="24"/>
@@ -57,7 +55,6 @@
         <w:spacing w:lineRule="auto" w:line="276"/>
         <w:rPr>
           <w:b w:val="false"/>
-          <w:b w:val="false"/>
           <w:bCs w:val="false"/>
           <w:sz w:val="24"/>
           <w:szCs w:val="24"/>
@@ -85,7 +82,6 @@
         <w:spacing w:lineRule="auto" w:line="276"/>
         <w:rPr>
           <w:b w:val="false"/>
-          <w:b w:val="false"/>
           <w:bCs w:val="false"/>
           <w:sz w:val="24"/>
           <w:szCs w:val="24"/>
@@ -107,7 +103,6 @@
         <w:spacing w:lineRule="auto" w:line="276"/>
         <w:rPr>
           <w:b w:val="false"/>
-          <w:b w:val="false"/>
           <w:bCs w:val="false"/>
           <w:sz w:val="24"/>
           <w:szCs w:val="24"/>
@@ -136,7 +131,9 @@
       <w:pPr>
         <w:pStyle w:val="Normal"/>
         <w:spacing w:lineRule="auto" w:line="276"/>
-        <w:rPr/>
+        <w:rPr>
+          <w:color w:val="800000"/>
+        </w:rPr>
       </w:pPr>
       <w:r>
         <w:rPr/>
@@ -172,31 +169,7 @@
         <w:rPr>
           <w:color w:val="800000"/>
         </w:rPr>
-        <w:t>(</w:t>
-      </w:r>
-      <w:r>
-        <w:rPr>
-          <w:color w:val="800000"/>
-        </w:rPr>
-        <w:t xml:space="preserve">kde príjemcom je istá podmnožina užívateľov systému, napr. celá MU, konkrétna fakulta, </w:t>
-      </w:r>
-      <w:r>
-        <w:rPr>
-          <w:color w:val="800000"/>
-        </w:rPr>
-        <w:t>katedra, vedecke pracoviste, skupina studentov predmetu/seminaru</w:t>
-      </w:r>
-      <w:r>
-        <w:rPr>
-          <w:color w:val="800000"/>
-        </w:rPr>
-        <w:t>…</w:t>
-      </w:r>
-      <w:r>
-        <w:rPr>
-          <w:color w:val="800000"/>
-        </w:rPr>
-        <w:t>)</w:t>
+        <w:t>(kde príjemcom je istá podmnožina užívateľov systému, napr. celá MU, konkrétna fakulta, katedra, vedecke pracoviste, skupina studentov predmetu/seminaru…)</w:t>
       </w:r>
     </w:p>
     <w:p>
@@ -237,7 +210,6 @@
         <w:spacing w:lineRule="auto" w:line="276"/>
         <w:rPr>
           <w:b w:val="false"/>
-          <w:b w:val="false"/>
           <w:bCs w:val="false"/>
           <w:sz w:val="24"/>
           <w:szCs w:val="24"/>
@@ -259,27 +231,25 @@
         <w:spacing w:lineRule="auto" w:line="276"/>
         <w:rPr>
           <w:b w:val="false"/>
-          <w:b w:val="false"/>
-          <w:bCs w:val="false"/>
-          <w:sz w:val="24"/>
-          <w:szCs w:val="24"/>
-        </w:rPr>
-      </w:pPr>
-      <w:r>
-        <w:rPr>
-          <w:b w:val="false"/>
-          <w:bCs w:val="false"/>
-          <w:sz w:val="24"/>
-          <w:szCs w:val="24"/>
-        </w:rPr>
-      </w:r>
-    </w:p>
-    <w:p>
-      <w:pPr>
-        <w:pStyle w:val="Normal"/>
-        <w:spacing w:lineRule="auto" w:line="276"/>
-        <w:rPr>
-          <w:b w:val="false"/>
+          <w:bCs w:val="false"/>
+          <w:sz w:val="24"/>
+          <w:szCs w:val="24"/>
+        </w:rPr>
+      </w:pPr>
+      <w:r>
+        <w:rPr>
+          <w:b w:val="false"/>
+          <w:bCs w:val="false"/>
+          <w:sz w:val="24"/>
+          <w:szCs w:val="24"/>
+        </w:rPr>
+      </w:r>
+    </w:p>
+    <w:p>
+      <w:pPr>
+        <w:pStyle w:val="Normal"/>
+        <w:spacing w:lineRule="auto" w:line="276"/>
+        <w:rPr>
           <w:b w:val="false"/>
           <w:bCs w:val="false"/>
           <w:sz w:val="24"/>
@@ -302,7 +272,6 @@
         <w:spacing w:lineRule="auto" w:line="276"/>
         <w:rPr>
           <w:b w:val="false"/>
-          <w:b w:val="false"/>
           <w:bCs w:val="false"/>
           <w:sz w:val="24"/>
           <w:szCs w:val="24"/>
@@ -322,7 +291,12 @@
       <w:pPr>
         <w:pStyle w:val="Normal"/>
         <w:spacing w:lineRule="auto" w:line="276"/>
-        <w:rPr/>
+        <w:rPr>
+          <w:b w:val="false"/>
+          <w:bCs w:val="false"/>
+          <w:sz w:val="24"/>
+          <w:szCs w:val="24"/>
+        </w:rPr>
       </w:pPr>
       <w:r>
         <w:rPr>
@@ -340,7 +314,6 @@
         <w:spacing w:lineRule="auto" w:line="276"/>
         <w:rPr>
           <w:b w:val="false"/>
-          <w:b w:val="false"/>
           <w:bCs w:val="false"/>
           <w:sz w:val="24"/>
           <w:szCs w:val="24"/>
@@ -360,54 +333,48 @@
       <w:pPr>
         <w:pStyle w:val="Normal"/>
         <w:spacing w:lineRule="auto" w:line="276"/>
-        <w:rPr/>
-      </w:pPr>
-      <w:r>
-        <w:rPr>
-          <w:b w:val="false"/>
-          <w:bCs w:val="false"/>
-          <w:sz w:val="24"/>
-          <w:szCs w:val="24"/>
-        </w:rPr>
-        <w:t xml:space="preserve">zpusob ukonceni, upresneni seminarni skupiny a podobne. </w:t>
-      </w:r>
-      <w:r>
-        <w:rPr>
-          <w:b w:val="false"/>
-          <w:bCs w:val="false"/>
-          <w:sz w:val="24"/>
-          <w:szCs w:val="24"/>
-        </w:rPr>
-        <w:t>Accountaility si pamata formu studia.</w:t>
-      </w:r>
-    </w:p>
-    <w:p>
-      <w:pPr>
-        <w:pStyle w:val="Normal"/>
-        <w:spacing w:lineRule="auto" w:line="276"/>
-        <w:rPr>
-          <w:b w:val="false"/>
-          <w:b w:val="false"/>
-          <w:bCs w:val="false"/>
-          <w:sz w:val="24"/>
-          <w:szCs w:val="24"/>
-        </w:rPr>
-      </w:pPr>
-      <w:r>
-        <w:rPr>
-          <w:b w:val="false"/>
-          <w:bCs w:val="false"/>
-          <w:sz w:val="24"/>
-          <w:szCs w:val="24"/>
-        </w:rPr>
-      </w:r>
-    </w:p>
-    <w:p>
-      <w:pPr>
-        <w:pStyle w:val="Normal"/>
-        <w:spacing w:lineRule="auto" w:line="276"/>
-        <w:rPr>
-          <w:b w:val="false"/>
+        <w:rPr>
+          <w:b w:val="false"/>
+          <w:bCs w:val="false"/>
+          <w:sz w:val="24"/>
+          <w:szCs w:val="24"/>
+        </w:rPr>
+      </w:pPr>
+      <w:r>
+        <w:rPr>
+          <w:b w:val="false"/>
+          <w:bCs w:val="false"/>
+          <w:sz w:val="24"/>
+          <w:szCs w:val="24"/>
+        </w:rPr>
+        <w:t>zpusob ukonceni, upresneni seminarni skupiny a podobne. Accountaility si pamata formu studia.</w:t>
+      </w:r>
+    </w:p>
+    <w:p>
+      <w:pPr>
+        <w:pStyle w:val="Normal"/>
+        <w:spacing w:lineRule="auto" w:line="276"/>
+        <w:rPr>
+          <w:b w:val="false"/>
+          <w:bCs w:val="false"/>
+          <w:sz w:val="24"/>
+          <w:szCs w:val="24"/>
+        </w:rPr>
+      </w:pPr>
+      <w:r>
+        <w:rPr>
+          <w:b w:val="false"/>
+          <w:bCs w:val="false"/>
+          <w:sz w:val="24"/>
+          <w:szCs w:val="24"/>
+        </w:rPr>
+      </w:r>
+    </w:p>
+    <w:p>
+      <w:pPr>
+        <w:pStyle w:val="Normal"/>
+        <w:spacing w:lineRule="auto" w:line="276"/>
+        <w:rPr>
           <w:b w:val="false"/>
           <w:bCs w:val="false"/>
           <w:sz w:val="24"/>
@@ -430,7 +397,6 @@
         <w:spacing w:lineRule="auto" w:line="276"/>
         <w:rPr>
           <w:b w:val="false"/>
-          <w:b w:val="false"/>
           <w:bCs w:val="false"/>
           <w:sz w:val="24"/>
           <w:szCs w:val="24"/>
@@ -452,7 +418,6 @@
         <w:spacing w:lineRule="auto" w:line="276"/>
         <w:rPr>
           <w:b w:val="false"/>
-          <w:b w:val="false"/>
           <w:bCs w:val="false"/>
           <w:sz w:val="24"/>
           <w:szCs w:val="24"/>
@@ -474,7 +439,6 @@
         <w:spacing w:lineRule="auto" w:line="276"/>
         <w:rPr>
           <w:b w:val="false"/>
-          <w:b w:val="false"/>
           <w:bCs w:val="false"/>
           <w:sz w:val="24"/>
           <w:szCs w:val="24"/>
@@ -496,7 +460,6 @@
         <w:spacing w:lineRule="auto" w:line="276"/>
         <w:rPr>
           <w:b w:val="false"/>
-          <w:b w:val="false"/>
           <w:bCs w:val="false"/>
           <w:sz w:val="24"/>
           <w:szCs w:val="24"/>
@@ -518,27 +481,25 @@
         <w:spacing w:lineRule="auto" w:line="276"/>
         <w:rPr>
           <w:b w:val="false"/>
-          <w:b w:val="false"/>
-          <w:bCs w:val="false"/>
-          <w:sz w:val="24"/>
-          <w:szCs w:val="24"/>
-        </w:rPr>
-      </w:pPr>
-      <w:r>
-        <w:rPr>
-          <w:b w:val="false"/>
-          <w:bCs w:val="false"/>
-          <w:sz w:val="24"/>
-          <w:szCs w:val="24"/>
-        </w:rPr>
-      </w:r>
-    </w:p>
-    <w:p>
-      <w:pPr>
-        <w:pStyle w:val="Normal"/>
-        <w:spacing w:lineRule="auto" w:line="276"/>
-        <w:rPr>
-          <w:b w:val="false"/>
+          <w:bCs w:val="false"/>
+          <w:sz w:val="24"/>
+          <w:szCs w:val="24"/>
+        </w:rPr>
+      </w:pPr>
+      <w:r>
+        <w:rPr>
+          <w:b w:val="false"/>
+          <w:bCs w:val="false"/>
+          <w:sz w:val="24"/>
+          <w:szCs w:val="24"/>
+        </w:rPr>
+      </w:r>
+    </w:p>
+    <w:p>
+      <w:pPr>
+        <w:pStyle w:val="Normal"/>
+        <w:spacing w:lineRule="auto" w:line="276"/>
+        <w:rPr>
           <w:b w:val="false"/>
           <w:bCs w:val="false"/>
           <w:sz w:val="24"/>
@@ -561,7 +522,6 @@
         <w:spacing w:lineRule="auto" w:line="276"/>
         <w:rPr>
           <w:b w:val="false"/>
-          <w:b w:val="false"/>
           <w:bCs w:val="false"/>
           <w:sz w:val="24"/>
           <w:szCs w:val="24"/>
@@ -583,7 +543,6 @@
         <w:spacing w:lineRule="auto" w:line="276"/>
         <w:rPr>
           <w:b w:val="false"/>
-          <w:b w:val="false"/>
           <w:bCs w:val="false"/>
           <w:sz w:val="24"/>
           <w:szCs w:val="24"/>
@@ -603,7 +562,12 @@
       <w:pPr>
         <w:pStyle w:val="Normal"/>
         <w:spacing w:lineRule="auto" w:line="276"/>
-        <w:rPr/>
+        <w:rPr>
+          <w:b w:val="false"/>
+          <w:bCs w:val="false"/>
+          <w:sz w:val="24"/>
+          <w:szCs w:val="24"/>
+        </w:rPr>
       </w:pPr>
       <w:r>
         <w:rPr>
@@ -619,7 +583,12 @@
       <w:pPr>
         <w:pStyle w:val="Normal"/>
         <w:spacing w:lineRule="auto" w:line="276"/>
-        <w:rPr/>
+        <w:rPr>
+          <w:b w:val="false"/>
+          <w:bCs w:val="false"/>
+          <w:sz w:val="24"/>
+          <w:szCs w:val="24"/>
+        </w:rPr>
       </w:pPr>
       <w:r>
         <w:rPr>
@@ -637,27 +606,25 @@
         <w:spacing w:lineRule="auto" w:line="276"/>
         <w:rPr>
           <w:b w:val="false"/>
-          <w:b w:val="false"/>
-          <w:bCs w:val="false"/>
-          <w:sz w:val="24"/>
-          <w:szCs w:val="24"/>
-        </w:rPr>
-      </w:pPr>
-      <w:r>
-        <w:rPr>
-          <w:b w:val="false"/>
-          <w:bCs w:val="false"/>
-          <w:sz w:val="24"/>
-          <w:szCs w:val="24"/>
-        </w:rPr>
-      </w:r>
-    </w:p>
-    <w:p>
-      <w:pPr>
-        <w:pStyle w:val="Normal"/>
-        <w:spacing w:lineRule="auto" w:line="276"/>
-        <w:rPr>
-          <w:b w:val="false"/>
+          <w:bCs w:val="false"/>
+          <w:sz w:val="24"/>
+          <w:szCs w:val="24"/>
+        </w:rPr>
+      </w:pPr>
+      <w:r>
+        <w:rPr>
+          <w:b w:val="false"/>
+          <w:bCs w:val="false"/>
+          <w:sz w:val="24"/>
+          <w:szCs w:val="24"/>
+        </w:rPr>
+      </w:r>
+    </w:p>
+    <w:p>
+      <w:pPr>
+        <w:pStyle w:val="Normal"/>
+        <w:spacing w:lineRule="auto" w:line="276"/>
+        <w:rPr>
           <w:b w:val="false"/>
           <w:bCs w:val="false"/>
           <w:sz w:val="24"/>
@@ -680,7 +647,6 @@
         <w:spacing w:lineRule="auto" w:line="276"/>
         <w:rPr>
           <w:b w:val="false"/>
-          <w:b w:val="false"/>
           <w:bCs w:val="false"/>
           <w:sz w:val="24"/>
           <w:szCs w:val="24"/>
@@ -702,7 +668,6 @@
         <w:spacing w:lineRule="auto" w:line="276"/>
         <w:rPr>
           <w:b w:val="false"/>
-          <w:b w:val="false"/>
           <w:bCs w:val="false"/>
           <w:sz w:val="24"/>
           <w:szCs w:val="24"/>
@@ -724,7 +689,6 @@
         <w:spacing w:lineRule="auto" w:line="276"/>
         <w:rPr>
           <w:b w:val="false"/>
-          <w:b w:val="false"/>
           <w:bCs w:val="false"/>
           <w:sz w:val="24"/>
           <w:szCs w:val="24"/>
@@ -746,7 +710,6 @@
         <w:spacing w:lineRule="auto" w:line="276"/>
         <w:rPr>
           <w:b w:val="false"/>
-          <w:b w:val="false"/>
           <w:bCs w:val="false"/>
           <w:sz w:val="24"/>
           <w:szCs w:val="24"/>
@@ -768,7 +731,6 @@
         <w:spacing w:lineRule="auto" w:line="276"/>
         <w:rPr>
           <w:b w:val="false"/>
-          <w:b w:val="false"/>
           <w:bCs w:val="false"/>
           <w:sz w:val="24"/>
           <w:szCs w:val="24"/>
@@ -790,7 +752,6 @@
         <w:spacing w:lineRule="auto" w:line="276"/>
         <w:rPr>
           <w:b w:val="false"/>
-          <w:b w:val="false"/>
           <w:bCs w:val="false"/>
           <w:sz w:val="24"/>
           <w:szCs w:val="24"/>
@@ -812,7 +773,6 @@
         <w:spacing w:lineRule="auto" w:line="276"/>
         <w:rPr>
           <w:b w:val="false"/>
-          <w:b w:val="false"/>
           <w:bCs w:val="false"/>
           <w:sz w:val="24"/>
           <w:szCs w:val="24"/>
@@ -834,27 +794,25 @@
         <w:spacing w:lineRule="auto" w:line="276"/>
         <w:rPr>
           <w:b w:val="false"/>
-          <w:b w:val="false"/>
-          <w:bCs w:val="false"/>
-          <w:sz w:val="24"/>
-          <w:szCs w:val="24"/>
-        </w:rPr>
-      </w:pPr>
-      <w:r>
-        <w:rPr>
-          <w:b w:val="false"/>
-          <w:bCs w:val="false"/>
-          <w:sz w:val="24"/>
-          <w:szCs w:val="24"/>
-        </w:rPr>
-      </w:r>
-    </w:p>
-    <w:p>
-      <w:pPr>
-        <w:pStyle w:val="Normal"/>
-        <w:spacing w:lineRule="auto" w:line="276"/>
-        <w:rPr>
-          <w:b w:val="false"/>
+          <w:bCs w:val="false"/>
+          <w:sz w:val="24"/>
+          <w:szCs w:val="24"/>
+        </w:rPr>
+      </w:pPr>
+      <w:r>
+        <w:rPr>
+          <w:b w:val="false"/>
+          <w:bCs w:val="false"/>
+          <w:sz w:val="24"/>
+          <w:szCs w:val="24"/>
+        </w:rPr>
+      </w:r>
+    </w:p>
+    <w:p>
+      <w:pPr>
+        <w:pStyle w:val="Normal"/>
+        <w:spacing w:lineRule="auto" w:line="276"/>
+        <w:rPr>
           <w:b w:val="false"/>
           <w:bCs w:val="false"/>
           <w:sz w:val="24"/>
@@ -877,7 +835,6 @@
         <w:spacing w:lineRule="auto" w:line="276"/>
         <w:rPr>
           <w:b w:val="false"/>
-          <w:b w:val="false"/>
           <w:bCs w:val="false"/>
           <w:sz w:val="24"/>
           <w:szCs w:val="24"/>
@@ -899,27 +856,25 @@
         <w:spacing w:lineRule="auto" w:line="276"/>
         <w:rPr>
           <w:b w:val="false"/>
-          <w:b w:val="false"/>
-          <w:bCs w:val="false"/>
-          <w:sz w:val="24"/>
-          <w:szCs w:val="24"/>
-        </w:rPr>
-      </w:pPr>
-      <w:r>
-        <w:rPr>
-          <w:b w:val="false"/>
-          <w:bCs w:val="false"/>
-          <w:sz w:val="24"/>
-          <w:szCs w:val="24"/>
-        </w:rPr>
-      </w:r>
-    </w:p>
-    <w:p>
-      <w:pPr>
-        <w:pStyle w:val="Normal"/>
-        <w:spacing w:lineRule="auto" w:line="276"/>
-        <w:rPr>
-          <w:b w:val="false"/>
+          <w:bCs w:val="false"/>
+          <w:sz w:val="24"/>
+          <w:szCs w:val="24"/>
+        </w:rPr>
+      </w:pPr>
+      <w:r>
+        <w:rPr>
+          <w:b w:val="false"/>
+          <w:bCs w:val="false"/>
+          <w:sz w:val="24"/>
+          <w:szCs w:val="24"/>
+        </w:rPr>
+      </w:r>
+    </w:p>
+    <w:p>
+      <w:pPr>
+        <w:pStyle w:val="Normal"/>
+        <w:spacing w:lineRule="auto" w:line="276"/>
+        <w:rPr>
           <w:b w:val="false"/>
           <w:bCs w:val="false"/>
           <w:sz w:val="24"/>
@@ -942,7 +897,6 @@
         <w:spacing w:lineRule="auto" w:line="276"/>
         <w:rPr>
           <w:b w:val="false"/>
-          <w:b w:val="false"/>
           <w:bCs w:val="false"/>
           <w:sz w:val="24"/>
           <w:szCs w:val="24"/>
@@ -964,7 +918,6 @@
         <w:spacing w:lineRule="auto" w:line="276"/>
         <w:rPr>
           <w:b w:val="false"/>
-          <w:b w:val="false"/>
           <w:bCs w:val="false"/>
           <w:sz w:val="24"/>
           <w:szCs w:val="24"/>
@@ -984,7 +937,12 @@
       <w:pPr>
         <w:pStyle w:val="Normal"/>
         <w:spacing w:lineRule="auto" w:line="276"/>
-        <w:rPr/>
+        <w:rPr>
+          <w:b w:val="false"/>
+          <w:bCs w:val="false"/>
+          <w:sz w:val="24"/>
+          <w:szCs w:val="24"/>
+        </w:rPr>
       </w:pPr>
       <w:r>
         <w:rPr>
@@ -1002,49 +960,52 @@
         <w:spacing w:lineRule="auto" w:line="276"/>
         <w:rPr>
           <w:b w:val="false"/>
-          <w:b w:val="false"/>
-          <w:bCs w:val="false"/>
-          <w:sz w:val="24"/>
-          <w:szCs w:val="24"/>
-        </w:rPr>
-      </w:pPr>
-      <w:r>
-        <w:rPr/>
-      </w:r>
-    </w:p>
-    <w:p>
-      <w:pPr>
-        <w:pStyle w:val="Normal"/>
-        <w:spacing w:lineRule="auto" w:line="276"/>
-        <w:rPr>
-          <w:sz w:val="24"/>
-          <w:szCs w:val="24"/>
-        </w:rPr>
-      </w:pPr>
-      <w:r>
+          <w:bCs w:val="false"/>
+          <w:sz w:val="24"/>
+          <w:szCs w:val="24"/>
+        </w:rPr>
+      </w:pPr>
+      <w:r>
+        <w:rPr>
+          <w:b w:val="false"/>
+          <w:bCs w:val="false"/>
+          <w:sz w:val="24"/>
+          <w:szCs w:val="24"/>
+        </w:rPr>
+      </w:r>
+    </w:p>
+    <w:p>
+      <w:pPr>
+        <w:pStyle w:val="Normal"/>
+        <w:spacing w:lineRule="auto" w:line="276"/>
+        <w:rPr>
+          <w:sz w:val="24"/>
+          <w:szCs w:val="24"/>
+        </w:rPr>
+      </w:pPr>
+      <w:r>
+        <w:rPr>
+          <w:sz w:val="24"/>
+          <w:szCs w:val="24"/>
+        </w:rPr>
+      </w:r>
+    </w:p>
+    <w:p>
+      <w:pPr>
+        <w:pStyle w:val="Normal"/>
+        <w:pageBreakBefore/>
+        <w:spacing w:lineRule="auto" w:line="276"/>
         <w:rPr>
           <w:b/>
           <w:bCs/>
-        </w:rPr>
-      </w:r>
-      <w:r>
-        <w:br w:type="page"/>
-      </w:r>
-    </w:p>
-    <w:p>
-      <w:pPr>
-        <w:pStyle w:val="Normal"/>
-        <w:spacing w:lineRule="auto" w:line="276"/>
-        <w:rPr>
-          <w:b/>
+          <w:sz w:val="24"/>
+          <w:szCs w:val="24"/>
+        </w:rPr>
+      </w:pPr>
+      <w:r>
+        <w:rPr>
           <w:b/>
           <w:bCs/>
-        </w:rPr>
-      </w:pPr>
-      <w:r>
-        <w:rPr>
-          <w:b/>
-          <w:bCs/>
           <w:sz w:val="24"/>
           <w:szCs w:val="24"/>
         </w:rPr>
@@ -1057,30 +1018,470 @@
         <w:spacing w:lineRule="auto" w:line="276"/>
         <w:rPr>
           <w:b w:val="false"/>
-          <w:b w:val="false"/>
-          <w:bCs w:val="false"/>
-          <w:sz w:val="24"/>
-          <w:szCs w:val="24"/>
-        </w:rPr>
-      </w:pPr>
-      <w:r>
+          <w:bCs w:val="false"/>
+          <w:sz w:val="24"/>
+          <w:szCs w:val="24"/>
+        </w:rPr>
+      </w:pPr>
+      <w:r>
+        <w:rPr>
+          <w:b w:val="false"/>
+          <w:bCs w:val="false"/>
+          <w:sz w:val="24"/>
+          <w:szCs w:val="24"/>
+        </w:rPr>
+      </w:r>
+    </w:p>
+    <w:p>
+      <w:pPr>
+        <w:pStyle w:val="Normal"/>
+        <w:spacing w:lineRule="auto" w:line="276"/>
+        <w:rPr>
+          <w:b w:val="false"/>
+          <w:bCs w:val="false"/>
+          <w:sz w:val="24"/>
+          <w:szCs w:val="24"/>
+        </w:rPr>
+      </w:pPr>
+      <w:r>
+        <w:rPr>
+          <w:b w:val="false"/>
+          <w:bCs w:val="false"/>
+          <w:sz w:val="24"/>
+          <w:szCs w:val="24"/>
+        </w:rPr>
+        <w:t>M</w:t>
+      </w:r>
+    </w:p>
+    <w:p>
+      <w:pPr>
+        <w:pStyle w:val="Normal"/>
+        <w:spacing w:lineRule="auto" w:line="276"/>
+        <w:rPr>
+          <w:b w:val="false"/>
+          <w:bCs w:val="false"/>
+          <w:sz w:val="24"/>
+          <w:szCs w:val="24"/>
+        </w:rPr>
+      </w:pPr>
+      <w:r>
+        <w:rPr>
+          <w:b w:val="false"/>
+          <w:bCs w:val="false"/>
+          <w:sz w:val="24"/>
+          <w:szCs w:val="24"/>
+        </w:rPr>
+        <w:t>identification schema - uco, alias, inet</w:t>
+      </w:r>
+    </w:p>
+    <w:p>
+      <w:pPr>
+        <w:pStyle w:val="Normal"/>
+        <w:spacing w:lineRule="auto" w:line="276"/>
+        <w:rPr>
+          <w:b w:val="false"/>
+          <w:bCs w:val="false"/>
+          <w:sz w:val="24"/>
+          <w:szCs w:val="24"/>
+        </w:rPr>
+      </w:pPr>
+      <w:r>
+        <w:rPr>
+          <w:b w:val="false"/>
+          <w:bCs w:val="false"/>
+          <w:sz w:val="24"/>
+          <w:szCs w:val="24"/>
+        </w:rPr>
+        <w:t>predmet - kod, meno</w:t>
+      </w:r>
+    </w:p>
+    <w:p>
+      <w:pPr>
+        <w:pStyle w:val="Normal"/>
+        <w:spacing w:lineRule="auto" w:line="276"/>
+        <w:rPr>
+          <w:b w:val="false"/>
+          <w:bCs w:val="false"/>
+          <w:sz w:val="24"/>
+          <w:szCs w:val="24"/>
+        </w:rPr>
+      </w:pPr>
+      <w:r>
+        <w:rPr>
+          <w:b w:val="false"/>
+          <w:bCs w:val="false"/>
+          <w:sz w:val="24"/>
+          <w:szCs w:val="24"/>
+        </w:rPr>
+        <w:t>hodnotenie - A, B, C, 1, 1,5, uspel (alebo kvantity - pre priemer)</w:t>
+      </w:r>
+    </w:p>
+    <w:p>
+      <w:pPr>
+        <w:pStyle w:val="Normal"/>
+        <w:spacing w:lineRule="auto" w:line="276"/>
+        <w:rPr>
+          <w:b w:val="false"/>
+          <w:bCs w:val="false"/>
+          <w:sz w:val="24"/>
+          <w:szCs w:val="24"/>
+        </w:rPr>
+      </w:pPr>
+      <w:r>
+        <w:rPr>
+          <w:b w:val="false"/>
+          <w:bCs w:val="false"/>
+          <w:sz w:val="24"/>
+          <w:szCs w:val="24"/>
+        </w:rPr>
+      </w:r>
+    </w:p>
+    <w:p>
+      <w:pPr>
+        <w:pStyle w:val="Normal"/>
+        <w:spacing w:lineRule="auto" w:line="276"/>
+        <w:rPr>
+          <w:b w:val="false"/>
+          <w:bCs w:val="false"/>
+          <w:sz w:val="24"/>
+          <w:szCs w:val="24"/>
+        </w:rPr>
+      </w:pPr>
+      <w:r>
+        <w:rPr>
+          <w:b w:val="false"/>
+          <w:bCs w:val="false"/>
+          <w:sz w:val="24"/>
+          <w:szCs w:val="24"/>
+        </w:rPr>
+        <w:t>action - planovanie bakalarky - povodne zadanie, finalne zadanie, planovanie semestru/predmetu(sylabus) - registracia, zapis,...</w:t>
+      </w:r>
+    </w:p>
+    <w:p>
+      <w:pPr>
+        <w:pStyle w:val="Normal"/>
+        <w:spacing w:lineRule="auto" w:line="276"/>
+        <w:rPr>
+          <w:b w:val="false"/>
+          <w:bCs w:val="false"/>
+          <w:sz w:val="24"/>
+          <w:szCs w:val="24"/>
+        </w:rPr>
+      </w:pPr>
+      <w:r>
+        <w:rPr>
+          <w:b w:val="false"/>
+          <w:bCs w:val="false"/>
+          <w:sz w:val="24"/>
+          <w:szCs w:val="24"/>
+        </w:rPr>
+        <w:t>konferencie phd studentov</w:t>
+      </w:r>
+    </w:p>
+    <w:p>
+      <w:pPr>
+        <w:pStyle w:val="Normal"/>
+        <w:spacing w:lineRule="auto" w:line="276"/>
+        <w:rPr>
+          <w:b w:val="false"/>
+          <w:bCs w:val="false"/>
+          <w:sz w:val="24"/>
+          <w:szCs w:val="24"/>
+        </w:rPr>
+      </w:pPr>
+      <w:r>
+        <w:rPr>
+          <w:b w:val="false"/>
+          <w:bCs w:val="false"/>
+          <w:sz w:val="24"/>
+          <w:szCs w:val="24"/>
+        </w:rPr>
+        <w:t>predlozenie navrhu vyuky noveho predmetu komisii (dotacie..)</w:t>
+      </w:r>
+    </w:p>
+    <w:p>
+      <w:pPr>
+        <w:pStyle w:val="Normal"/>
+        <w:spacing w:lineRule="auto" w:line="276"/>
+        <w:rPr>
+          <w:b w:val="false"/>
+          <w:bCs w:val="false"/>
+          <w:sz w:val="24"/>
+          <w:szCs w:val="24"/>
+        </w:rPr>
+      </w:pPr>
+      <w:r>
+        <w:rPr>
+          <w:b w:val="false"/>
+          <w:bCs w:val="false"/>
+          <w:sz w:val="24"/>
+          <w:szCs w:val="24"/>
+        </w:rPr>
+      </w:r>
+    </w:p>
+    <w:p>
+      <w:pPr>
+        <w:pStyle w:val="Normal"/>
+        <w:spacing w:lineRule="auto" w:line="276"/>
+        <w:rPr>
+          <w:b w:val="false"/>
+          <w:bCs w:val="false"/>
+          <w:sz w:val="24"/>
+          <w:szCs w:val="24"/>
+        </w:rPr>
+      </w:pPr>
+      <w:r>
+        <w:rPr>
+          <w:b w:val="false"/>
+          <w:bCs w:val="false"/>
+          <w:sz w:val="24"/>
+          <w:szCs w:val="24"/>
+        </w:rPr>
+        <w:t>V</w:t>
+      </w:r>
+    </w:p>
+    <w:p>
+      <w:pPr>
+        <w:pStyle w:val="Normal"/>
+        <w:spacing w:lineRule="auto" w:line="276"/>
         <w:rPr/>
-      </w:r>
-    </w:p>
-    <w:p>
-      <w:pPr>
-        <w:pStyle w:val="Normal"/>
-        <w:spacing w:lineRule="auto" w:line="276"/>
+      </w:pPr>
+      <w:r>
         <w:rPr/>
-      </w:pPr>
-      <w:r>
-        <w:rPr>
-          <w:b w:val="false"/>
-          <w:bCs w:val="false"/>
-          <w:sz w:val="24"/>
-          <w:szCs w:val="24"/>
-        </w:rPr>
-        <w:t>M</w:t>
+      </w:r>
+    </w:p>
+    <w:p>
+      <w:pPr>
+        <w:pStyle w:val="Normal"/>
+        <w:spacing w:lineRule="auto" w:line="276"/>
+        <w:rPr>
+          <w:b w:val="false"/>
+          <w:bCs w:val="false"/>
+          <w:sz w:val="24"/>
+          <w:szCs w:val="24"/>
+        </w:rPr>
+      </w:pPr>
+      <w:r>
+        <w:rPr>
+          <w:b w:val="false"/>
+          <w:bCs w:val="false"/>
+          <w:sz w:val="24"/>
+          <w:szCs w:val="24"/>
+        </w:rPr>
+        <w:t>Technicke vybaveni jednotlivych pracovist je vedeno v Isu.</w:t>
+        <w:t xml:space="preserve"> Kazde pracoviste ma Account evidujici 'aktivni' vybaveni, 'vyrazene' a 'pozadovane'.</w:t>
+        <w:t xml:space="preserve"> Aktivni je to vybaveni kterym pracoviste prave disponuje a je fyzicky pritomno na pracovisti.</w:t>
+        <w:t xml:space="preserve"> Vyrazene je vsechno vybaveni ktere v minulosti bylo aktivni ale v soucasnosti uz neni dostupne/pouzitelne.</w:t>
+        <w:t xml:space="preserve"> Pozadovane vybaveni ma navic priznak priority potrebnosti,</w:t>
+        <w:t xml:space="preserve"> z tohoto Accountu je vybirano vybaveni ktere bude pro pracoviste nakoupeno kdyz jsou k dispozici prostredky.</w:t>
+        <w:t xml:space="preserve"> Presun vybaveni mezi Accounty je veden pomoci vzoru Transaction.</w:t>
+        <w:t xml:space="preserve"> Kazdy presun z 'aktivni' do 'vyrazene' musi mit uveden duvod vyrazeni,</w:t>
+      </w:r>
+    </w:p>
+    <w:p>
+      <w:pPr>
+        <w:pStyle w:val="Normal"/>
+        <w:spacing w:lineRule="auto" w:line="276"/>
+        <w:rPr>
+          <w:b w:val="false"/>
+          <w:bCs w:val="false"/>
+          <w:sz w:val="24"/>
+          <w:szCs w:val="24"/>
+        </w:rPr>
+      </w:pPr>
+      <w:r>
+        <w:rPr>
+          <w:b w:val="false"/>
+          <w:bCs w:val="false"/>
+          <w:sz w:val="24"/>
+          <w:szCs w:val="24"/>
+        </w:rPr>
+        <w:t>kazdy presun z pozadovane do aktivni ma veden udaj o porizovaci cene vybaveni.</w:t>
+      </w:r>
+    </w:p>
+    <w:p>
+      <w:pPr>
+        <w:pStyle w:val="Normal"/>
+        <w:spacing w:lineRule="auto" w:line="276"/>
+        <w:rPr>
+          <w:b w:val="false"/>
+          <w:bCs w:val="false"/>
+          <w:sz w:val="24"/>
+          <w:szCs w:val="24"/>
+        </w:rPr>
+      </w:pPr>
+      <w:r>
+        <w:rPr>
+          <w:b w:val="false"/>
+          <w:bCs w:val="false"/>
+          <w:sz w:val="24"/>
+          <w:szCs w:val="24"/>
+        </w:rPr>
+      </w:r>
+    </w:p>
+    <w:p>
+      <w:pPr>
+        <w:pStyle w:val="Normal"/>
+        <w:spacing w:lineRule="auto" w:line="276"/>
+        <w:rPr>
+          <w:b w:val="false"/>
+          <w:bCs w:val="false"/>
+          <w:sz w:val="24"/>
+          <w:szCs w:val="24"/>
+        </w:rPr>
+      </w:pPr>
+      <w:r>
+        <w:rPr>
+          <w:b w:val="false"/>
+          <w:bCs w:val="false"/>
+          <w:sz w:val="24"/>
+          <w:szCs w:val="24"/>
+        </w:rPr>
+        <w:t>Financni rozpocet jednotlivych pracovist je veden pomoci vzoru Account.</w:t>
+        <w:t xml:space="preserve"> Kazde ucetni obdobi se z tohoto Accountu pomoci Transaction presouvaji fondy do</w:t>
+        <w:t xml:space="preserve"> jednotlivych Accountu vyjadrujicich na co pracoviste sve prostredky vynaklada.</w:t>
+        <w:t xml:space="preserve"> Prikladem techto Accountu je publikacni cinnost, cesty a ucast na vedeckych konferencich,</w:t>
+        <w:t xml:space="preserve"> technicke vybaveni pracoviste, platy a stipendia pro zamestnance a cleny pracoviste.</w:t>
+      </w:r>
+    </w:p>
+    <w:p>
+      <w:pPr>
+        <w:pStyle w:val="Normal"/>
+        <w:spacing w:lineRule="auto" w:line="276"/>
+        <w:rPr>
+          <w:b w:val="false"/>
+          <w:bCs w:val="false"/>
+          <w:sz w:val="24"/>
+          <w:szCs w:val="24"/>
+        </w:rPr>
+      </w:pPr>
+      <w:r>
+        <w:rPr>
+          <w:b w:val="false"/>
+          <w:bCs w:val="false"/>
+          <w:sz w:val="24"/>
+          <w:szCs w:val="24"/>
+        </w:rPr>
+      </w:r>
+    </w:p>
+    <w:p>
+      <w:pPr>
+        <w:pStyle w:val="Normal"/>
+        <w:spacing w:lineRule="auto" w:line="276"/>
+        <w:rPr>
+          <w:b w:val="false"/>
+          <w:bCs w:val="false"/>
+          <w:sz w:val="24"/>
+          <w:szCs w:val="24"/>
+        </w:rPr>
+      </w:pPr>
+      <w:r>
+        <w:rPr>
+          <w:b w:val="false"/>
+          <w:bCs w:val="false"/>
+          <w:sz w:val="24"/>
+          <w:szCs w:val="24"/>
+        </w:rPr>
+        <w:t>Dostupne licence k software vybaveni jsou vedeny pomoci vzoru Account.</w:t>
+        <w:t xml:space="preserve"> Kazda licence je v jednom z dvou stavu: 'aktivni', 'neaktivni'.</w:t>
+        <w:t xml:space="preserve"> Pomoci vzoru Transaction je evidovano nakupovani a vyprseni licenci.</w:t>
+        <w:t xml:space="preserve"> Kazdy nakup je Transaction presouvajici licenci do stavu 'aktivni',</w:t>
+        <w:t xml:space="preserve"> navic obsahuje udaj o cene licence a dobe po kterou je platna.</w:t>
+        <w:t xml:space="preserve"> Vyprseni licence vede k jejimu presunuti do kategorie 'neaktivni'.</w:t>
+      </w:r>
+    </w:p>
+    <w:p>
+      <w:pPr>
+        <w:pStyle w:val="Normal"/>
+        <w:spacing w:lineRule="auto" w:line="276"/>
+        <w:rPr>
+          <w:b w:val="false"/>
+          <w:bCs w:val="false"/>
+          <w:sz w:val="24"/>
+          <w:szCs w:val="24"/>
+        </w:rPr>
+      </w:pPr>
+      <w:r>
+        <w:rPr>
+          <w:b w:val="false"/>
+          <w:bCs w:val="false"/>
+          <w:sz w:val="24"/>
+          <w:szCs w:val="24"/>
+        </w:rPr>
+      </w:r>
+    </w:p>
+    <w:p>
+      <w:pPr>
+        <w:pStyle w:val="Normal"/>
+        <w:spacing w:lineRule="auto" w:line="276"/>
+        <w:rPr>
+          <w:b w:val="false"/>
+          <w:bCs w:val="false"/>
+          <w:sz w:val="24"/>
+          <w:szCs w:val="24"/>
+        </w:rPr>
+      </w:pPr>
+      <w:r>
+        <w:rPr>
+          <w:b w:val="false"/>
+          <w:bCs w:val="false"/>
+          <w:sz w:val="24"/>
+          <w:szCs w:val="24"/>
+        </w:rPr>
+        <w:t>Vsichni studenti univerzity jsou vedeni pomoci vzoru Account.</w:t>
+        <w:t xml:space="preserve"> Kazda fakulta ma Account pro studenty kteri jsou prave studujici,</w:t>
+        <w:t xml:space="preserve"> pro studenty kteri studium uspesne ukoncili, pro studenty kteri studium prerusili nebo pozastavili.</w:t>
+        <w:t xml:space="preserve"> Studenti se presouvaji mezi Accounty v ramci jedne fakulty kdyz studium dokonci nebo ukonci.</w:t>
+        <w:t xml:space="preserve"> Mohou se take presouvat mezi jednotlivymi fakultami pri prechodu na jiny obor.</w:t>
+        <w:t xml:space="preserve"> Vsechny popsane presuny jsou evidovany pomoci vzoru Transaction.</w:t>
+        <w:t xml:space="preserve"> U kazdeho je veden datum kdy ke zmene doslo, v pripade potreby jsou ukladany</w:t>
+        <w:t xml:space="preserve"> informace oduvodnujici probehnuti presunu studenta, napriklad zadost o zmenu studijniho oboru.</w:t>
+      </w:r>
+    </w:p>
+    <w:p>
+      <w:pPr>
+        <w:pStyle w:val="Normal"/>
+        <w:spacing w:lineRule="auto" w:line="276"/>
+        <w:rPr>
+          <w:b w:val="false"/>
+          <w:bCs w:val="false"/>
+          <w:sz w:val="24"/>
+          <w:szCs w:val="24"/>
+        </w:rPr>
+      </w:pPr>
+      <w:r>
+        <w:rPr>
+          <w:b w:val="false"/>
+          <w:bCs w:val="false"/>
+          <w:sz w:val="24"/>
+          <w:szCs w:val="24"/>
+        </w:rPr>
+      </w:r>
+    </w:p>
+    <w:p>
+      <w:pPr>
+        <w:pStyle w:val="Normal"/>
+        <w:spacing w:lineRule="auto" w:line="276"/>
+        <w:rPr>
+          <w:b w:val="false"/>
+          <w:bCs w:val="false"/>
+          <w:sz w:val="24"/>
+          <w:szCs w:val="24"/>
+        </w:rPr>
+      </w:pPr>
+      <w:r>
+        <w:rPr>
+          <w:b w:val="false"/>
+          <w:bCs w:val="false"/>
+          <w:sz w:val="24"/>
+          <w:szCs w:val="24"/>
+        </w:rPr>
+        <w:t>Ucitel predmetu ma moznost ke kazdemu studentu sveho kurzu si v ramci ISu vest poznamky.</w:t>
+        <w:t xml:space="preserve"> Pro poznamky je pouzit vzor Observation, typ poznamky je modelovan jako PhenomenonType.</w:t>
+        <w:t xml:space="preserve"> V systemu jsou preddefinovany dva zakladni typy poznamek, konkretne absence (Category - pritomnost/ nepritomnost),</w:t>
+        <w:t xml:space="preserve"> a bodove ohodnoceni (Measurement - celociselna hodnota).</w:t>
+        <w:t xml:space="preserve"> Ucitel si muze pro svuj predmet dodefinovat libovolny novy typ poznamky (PhenomenonType),</w:t>
+        <w:t xml:space="preserve"> napriklad pozdni odevzdani ukolu (Measurement - pocet dni spozdeni, nebo Category - vcas/pozde).</w:t>
       </w:r>
     </w:p>
     <w:p>
@@ -1090,148 +1491,19 @@
         <w:rPr/>
       </w:pPr>
       <w:r>
-        <w:rPr>
-          <w:b w:val="false"/>
-          <w:bCs w:val="false"/>
-          <w:sz w:val="24"/>
-          <w:szCs w:val="24"/>
-        </w:rPr>
-        <w:t>identification schema - uco, alias, inet</w:t>
-      </w:r>
-    </w:p>
-    <w:p>
-      <w:pPr>
-        <w:pStyle w:val="Normal"/>
-        <w:spacing w:lineRule="auto" w:line="276"/>
         <w:rPr/>
-      </w:pPr>
-      <w:r>
-        <w:rPr>
-          <w:b w:val="false"/>
-          <w:bCs w:val="false"/>
-          <w:sz w:val="24"/>
-          <w:szCs w:val="24"/>
-        </w:rPr>
-        <w:t>predmet - kod, meno</w:t>
-      </w:r>
-    </w:p>
-    <w:p>
-      <w:pPr>
-        <w:pStyle w:val="Normal"/>
-        <w:spacing w:lineRule="auto" w:line="276"/>
-        <w:rPr/>
-      </w:pPr>
-      <w:r>
-        <w:rPr>
-          <w:b w:val="false"/>
-          <w:bCs w:val="false"/>
-          <w:sz w:val="24"/>
-          <w:szCs w:val="24"/>
-        </w:rPr>
-        <w:t>hodnotenie - A, B, C, 1, 1,5, uspel (alebo kvantity - pre priemer)</w:t>
-      </w:r>
-    </w:p>
-    <w:p>
-      <w:pPr>
-        <w:pStyle w:val="Normal"/>
-        <w:spacing w:lineRule="auto" w:line="276"/>
-        <w:rPr>
-          <w:b w:val="false"/>
-          <w:b w:val="false"/>
-          <w:bCs w:val="false"/>
-          <w:sz w:val="24"/>
-          <w:szCs w:val="24"/>
-        </w:rPr>
-      </w:pPr>
-      <w:r>
-        <w:rPr/>
-      </w:r>
-    </w:p>
-    <w:p>
-      <w:pPr>
-        <w:pStyle w:val="Normal"/>
-        <w:spacing w:lineRule="auto" w:line="276"/>
-        <w:rPr/>
-      </w:pPr>
-      <w:r>
-        <w:rPr>
-          <w:b w:val="false"/>
-          <w:bCs w:val="false"/>
-          <w:sz w:val="24"/>
-          <w:szCs w:val="24"/>
-        </w:rPr>
-        <w:t>action - planovanie bakalarky - povodne zadanie, finalne zadanie, planovanie semestru/predmetu(sylabus) - registracia, zapis,...</w:t>
-      </w:r>
-    </w:p>
-    <w:p>
-      <w:pPr>
-        <w:pStyle w:val="Normal"/>
-        <w:spacing w:lineRule="auto" w:line="276"/>
-        <w:rPr/>
-      </w:pPr>
-      <w:r>
-        <w:rPr>
-          <w:b w:val="false"/>
-          <w:bCs w:val="false"/>
-          <w:sz w:val="24"/>
-          <w:szCs w:val="24"/>
-        </w:rPr>
-        <w:t>konferencie phd studentov</w:t>
-      </w:r>
-    </w:p>
-    <w:p>
-      <w:pPr>
-        <w:pStyle w:val="Normal"/>
-        <w:spacing w:lineRule="auto" w:line="276"/>
-        <w:rPr/>
-      </w:pPr>
-      <w:r>
-        <w:rPr>
-          <w:b w:val="false"/>
-          <w:bCs w:val="false"/>
-          <w:sz w:val="24"/>
-          <w:szCs w:val="24"/>
-        </w:rPr>
-        <w:t>predlozenie navrhu vyuky noveho predmetu komisii (dotacie..)</w:t>
-      </w:r>
-    </w:p>
-    <w:p>
-      <w:pPr>
-        <w:pStyle w:val="Normal"/>
-        <w:spacing w:lineRule="auto" w:line="276"/>
-        <w:rPr>
-          <w:b w:val="false"/>
-          <w:b w:val="false"/>
-          <w:bCs w:val="false"/>
-          <w:sz w:val="24"/>
-          <w:szCs w:val="24"/>
-        </w:rPr>
-      </w:pPr>
-      <w:r>
-        <w:rPr/>
-      </w:r>
-    </w:p>
-    <w:p>
-      <w:pPr>
-        <w:pStyle w:val="Normal"/>
-        <w:spacing w:lineRule="auto" w:line="276"/>
-        <w:rPr/>
-      </w:pPr>
-      <w:r>
-        <w:rPr>
-          <w:b w:val="false"/>
-          <w:bCs w:val="false"/>
-          <w:sz w:val="24"/>
-          <w:szCs w:val="24"/>
-        </w:rPr>
-        <w:t>V</w:t>
-      </w:r>
-    </w:p>
-    <w:p>
-      <w:pPr>
-        <w:pStyle w:val="Normal"/>
-        <w:spacing w:lineRule="auto" w:line="276"/>
-        <w:rPr/>
+      </w:r>
+    </w:p>
+    <w:p>
+      <w:pPr>
+        <w:pStyle w:val="Normal"/>
+        <w:spacing w:lineRule="auto" w:line="276"/>
+        <w:rPr>
+          <w:b w:val="false"/>
+          <w:bCs w:val="false"/>
+          <w:sz w:val="24"/>
+          <w:szCs w:val="24"/>
+        </w:rPr>
       </w:pPr>
       <w:r>
         <w:rPr>
@@ -1247,7 +1519,12 @@
       <w:pPr>
         <w:pStyle w:val="Normal"/>
         <w:spacing w:lineRule="auto" w:line="276"/>
-        <w:rPr/>
+        <w:rPr>
+          <w:b w:val="false"/>
+          <w:bCs w:val="false"/>
+          <w:sz w:val="24"/>
+          <w:szCs w:val="24"/>
+        </w:rPr>
       </w:pPr>
       <w:r>
         <w:rPr>
@@ -1265,21 +1542,30 @@
         <w:spacing w:lineRule="auto" w:line="276"/>
         <w:rPr>
           <w:b w:val="false"/>
-          <w:b w:val="false"/>
-          <w:bCs w:val="false"/>
-          <w:sz w:val="24"/>
-          <w:szCs w:val="24"/>
-        </w:rPr>
-      </w:pPr>
-      <w:r>
-        <w:rPr/>
-      </w:r>
-    </w:p>
-    <w:p>
-      <w:pPr>
-        <w:pStyle w:val="Normal"/>
-        <w:spacing w:lineRule="auto" w:line="276"/>
-        <w:rPr/>
+          <w:bCs w:val="false"/>
+          <w:sz w:val="24"/>
+          <w:szCs w:val="24"/>
+        </w:rPr>
+      </w:pPr>
+      <w:r>
+        <w:rPr>
+          <w:b w:val="false"/>
+          <w:bCs w:val="false"/>
+          <w:sz w:val="24"/>
+          <w:szCs w:val="24"/>
+        </w:rPr>
+      </w:r>
+    </w:p>
+    <w:p>
+      <w:pPr>
+        <w:pStyle w:val="Normal"/>
+        <w:spacing w:lineRule="auto" w:line="276"/>
+        <w:rPr>
+          <w:b w:val="false"/>
+          <w:bCs w:val="false"/>
+          <w:sz w:val="24"/>
+          <w:szCs w:val="24"/>
+        </w:rPr>
       </w:pPr>
       <w:r>
         <w:rPr>
@@ -1295,7 +1581,12 @@
       <w:pPr>
         <w:pStyle w:val="Normal"/>
         <w:spacing w:lineRule="auto" w:line="276"/>
-        <w:rPr/>
+        <w:rPr>
+          <w:b w:val="false"/>
+          <w:bCs w:val="false"/>
+          <w:sz w:val="24"/>
+          <w:szCs w:val="24"/>
+        </w:rPr>
       </w:pPr>
       <w:r>
         <w:rPr>
@@ -1311,7 +1602,12 @@
       <w:pPr>
         <w:pStyle w:val="Normal"/>
         <w:spacing w:lineRule="auto" w:line="276"/>
-        <w:rPr/>
+        <w:rPr>
+          <w:b w:val="false"/>
+          <w:bCs w:val="false"/>
+          <w:sz w:val="24"/>
+          <w:szCs w:val="24"/>
+        </w:rPr>
       </w:pPr>
       <w:r>
         <w:rPr>
@@ -1327,7 +1623,12 @@
       <w:pPr>
         <w:pStyle w:val="Normal"/>
         <w:spacing w:lineRule="auto" w:line="276"/>
-        <w:rPr/>
+        <w:rPr>
+          <w:b w:val="false"/>
+          <w:bCs w:val="false"/>
+          <w:sz w:val="24"/>
+          <w:szCs w:val="24"/>
+        </w:rPr>
       </w:pPr>
       <w:r>
         <w:rPr>
@@ -1345,37 +1646,50 @@
         <w:spacing w:lineRule="auto" w:line="276"/>
         <w:rPr>
           <w:b w:val="false"/>
-          <w:b w:val="false"/>
-          <w:bCs w:val="false"/>
-          <w:sz w:val="24"/>
-          <w:szCs w:val="24"/>
-        </w:rPr>
-      </w:pPr>
-      <w:r>
-        <w:rPr/>
-      </w:r>
-    </w:p>
-    <w:p>
-      <w:pPr>
-        <w:pStyle w:val="Normal"/>
-        <w:spacing w:lineRule="auto" w:line="276"/>
-        <w:rPr>
-          <w:b w:val="false"/>
-          <w:b w:val="false"/>
-          <w:bCs w:val="false"/>
-          <w:sz w:val="24"/>
-          <w:szCs w:val="24"/>
-        </w:rPr>
-      </w:pPr>
-      <w:r>
-        <w:rPr/>
-      </w:r>
-    </w:p>
-    <w:p>
-      <w:pPr>
-        <w:pStyle w:val="Normal"/>
-        <w:spacing w:lineRule="auto" w:line="276"/>
-        <w:rPr/>
+          <w:bCs w:val="false"/>
+          <w:sz w:val="24"/>
+          <w:szCs w:val="24"/>
+        </w:rPr>
+      </w:pPr>
+      <w:r>
+        <w:rPr>
+          <w:b w:val="false"/>
+          <w:bCs w:val="false"/>
+          <w:sz w:val="24"/>
+          <w:szCs w:val="24"/>
+        </w:rPr>
+      </w:r>
+    </w:p>
+    <w:p>
+      <w:pPr>
+        <w:pStyle w:val="Normal"/>
+        <w:spacing w:lineRule="auto" w:line="276"/>
+        <w:rPr>
+          <w:b w:val="false"/>
+          <w:bCs w:val="false"/>
+          <w:sz w:val="24"/>
+          <w:szCs w:val="24"/>
+        </w:rPr>
+      </w:pPr>
+      <w:r>
+        <w:rPr>
+          <w:b w:val="false"/>
+          <w:bCs w:val="false"/>
+          <w:sz w:val="24"/>
+          <w:szCs w:val="24"/>
+        </w:rPr>
+      </w:r>
+    </w:p>
+    <w:p>
+      <w:pPr>
+        <w:pStyle w:val="Normal"/>
+        <w:spacing w:lineRule="auto" w:line="276"/>
+        <w:rPr>
+          <w:b w:val="false"/>
+          <w:bCs w:val="false"/>
+          <w:sz w:val="24"/>
+          <w:szCs w:val="24"/>
+        </w:rPr>
       </w:pPr>
       <w:r>
         <w:rPr>
@@ -1391,7 +1705,12 @@
       <w:pPr>
         <w:pStyle w:val="Normal"/>
         <w:spacing w:lineRule="auto" w:line="276"/>
-        <w:rPr/>
+        <w:rPr>
+          <w:b w:val="false"/>
+          <w:bCs w:val="false"/>
+          <w:sz w:val="24"/>
+          <w:szCs w:val="24"/>
+        </w:rPr>
       </w:pPr>
       <w:r>
         <w:rPr>
@@ -1409,21 +1728,30 @@
         <w:spacing w:lineRule="auto" w:line="276"/>
         <w:rPr>
           <w:b w:val="false"/>
-          <w:b w:val="false"/>
-          <w:bCs w:val="false"/>
-          <w:sz w:val="24"/>
-          <w:szCs w:val="24"/>
-        </w:rPr>
-      </w:pPr>
-      <w:r>
-        <w:rPr/>
-      </w:r>
-    </w:p>
-    <w:p>
-      <w:pPr>
-        <w:pStyle w:val="Normal"/>
-        <w:spacing w:lineRule="auto" w:line="276"/>
-        <w:rPr/>
+          <w:bCs w:val="false"/>
+          <w:sz w:val="24"/>
+          <w:szCs w:val="24"/>
+        </w:rPr>
+      </w:pPr>
+      <w:r>
+        <w:rPr>
+          <w:b w:val="false"/>
+          <w:bCs w:val="false"/>
+          <w:sz w:val="24"/>
+          <w:szCs w:val="24"/>
+        </w:rPr>
+      </w:r>
+    </w:p>
+    <w:p>
+      <w:pPr>
+        <w:pStyle w:val="Normal"/>
+        <w:spacing w:lineRule="auto" w:line="276"/>
+        <w:rPr>
+          <w:b w:val="false"/>
+          <w:bCs w:val="false"/>
+          <w:sz w:val="24"/>
+          <w:szCs w:val="24"/>
+        </w:rPr>
       </w:pPr>
       <w:r>
         <w:rPr>
@@ -1439,7 +1767,12 @@
       <w:pPr>
         <w:pStyle w:val="Normal"/>
         <w:spacing w:lineRule="auto" w:line="276"/>
-        <w:rPr/>
+        <w:rPr>
+          <w:b w:val="false"/>
+          <w:bCs w:val="false"/>
+          <w:sz w:val="24"/>
+          <w:szCs w:val="24"/>
+        </w:rPr>
       </w:pPr>
       <w:r>
         <w:rPr>
@@ -1457,7 +1790,12 @@
       <w:pPr>
         <w:pStyle w:val="Normal"/>
         <w:spacing w:lineRule="auto" w:line="276"/>
-        <w:rPr/>
+        <w:rPr>
+          <w:b w:val="false"/>
+          <w:bCs w:val="false"/>
+          <w:sz w:val="24"/>
+          <w:szCs w:val="24"/>
+        </w:rPr>
       </w:pPr>
       <w:r>
         <w:rPr>
@@ -1475,7 +1813,12 @@
       <w:pPr>
         <w:pStyle w:val="Normal"/>
         <w:spacing w:lineRule="auto" w:line="276"/>
-        <w:rPr/>
+        <w:rPr>
+          <w:b w:val="false"/>
+          <w:bCs w:val="false"/>
+          <w:sz w:val="24"/>
+          <w:szCs w:val="24"/>
+        </w:rPr>
       </w:pPr>
       <w:r>
         <w:rPr>
@@ -1493,21 +1836,30 @@
         <w:spacing w:lineRule="auto" w:line="276"/>
         <w:rPr>
           <w:b w:val="false"/>
-          <w:b w:val="false"/>
-          <w:bCs w:val="false"/>
-          <w:sz w:val="24"/>
-          <w:szCs w:val="24"/>
-        </w:rPr>
-      </w:pPr>
-      <w:r>
-        <w:rPr/>
-      </w:r>
-    </w:p>
-    <w:p>
-      <w:pPr>
-        <w:pStyle w:val="Normal"/>
-        <w:spacing w:lineRule="auto" w:line="276"/>
-        <w:rPr/>
+          <w:bCs w:val="false"/>
+          <w:sz w:val="24"/>
+          <w:szCs w:val="24"/>
+        </w:rPr>
+      </w:pPr>
+      <w:r>
+        <w:rPr>
+          <w:b w:val="false"/>
+          <w:bCs w:val="false"/>
+          <w:sz w:val="24"/>
+          <w:szCs w:val="24"/>
+        </w:rPr>
+      </w:r>
+    </w:p>
+    <w:p>
+      <w:pPr>
+        <w:pStyle w:val="Normal"/>
+        <w:spacing w:lineRule="auto" w:line="276"/>
+        <w:rPr>
+          <w:b w:val="false"/>
+          <w:bCs w:val="false"/>
+          <w:sz w:val="24"/>
+          <w:szCs w:val="24"/>
+        </w:rPr>
       </w:pPr>
       <w:r>
         <w:rPr>
@@ -1533,12 +1885,11 @@
 </file>
 
 <file path=word/styles.xml><?xml version="1.0" encoding="utf-8"?>
-<w:styles xmlns:w="http://schemas.openxmlformats.org/wordprocessingml/2006/main" xmlns:w14="http://schemas.microsoft.com/office/word/2010/wordml" xmlns:mc="http://schemas.openxmlformats.org/markup-compatibility/2006" mc:Ignorable="w14">
+<w:styles xmlns:w="http://schemas.openxmlformats.org/wordprocessingml/2006/main">
   <w:docDefaults>
     <w:rPrDefault>
       <w:rPr>
         <w:rFonts w:ascii="Liberation Serif" w:hAnsi="Liberation Serif" w:eastAsia="SimSun" w:cs="Arial"/>
-        <w:sz w:val="20"/>
         <w:szCs w:val="24"/>
         <w:lang w:val="sk-SK" w:eastAsia="zh-CN" w:bidi="hi-IN"/>
       </w:rPr>
@@ -1564,9 +1915,65 @@
       <w:lang w:val="sk-SK" w:eastAsia="zh-CN" w:bidi="hi-IN"/>
     </w:rPr>
   </w:style>
+  <w:style w:type="paragraph" w:styleId="Heading">
+    <w:name w:val="Heading"/>
+    <w:basedOn w:val="Normal"/>
+    <w:next w:val="TextBody"/>
+    <w:pPr>
+      <w:keepNext/>
+      <w:spacing w:before="240" w:after="120"/>
+    </w:pPr>
+    <w:rPr>
+      <w:rFonts w:ascii="Liberation Sans" w:hAnsi="Liberation Sans" w:eastAsia="Droid Sans Fallback" w:cs="FreeSans"/>
+      <w:sz w:val="28"/>
+      <w:szCs w:val="28"/>
+    </w:rPr>
+  </w:style>
+  <w:style w:type="paragraph" w:styleId="TextBody">
+    <w:name w:val="Text Body"/>
+    <w:qFormat/>
+    <w:basedOn w:val="Normal"/>
+    <w:pPr>
+      <w:spacing w:lineRule="auto" w:line="288" w:before="0" w:after="140"/>
+    </w:pPr>
+    <w:rPr/>
+  </w:style>
+  <w:style w:type="paragraph" w:styleId="List">
+    <w:name w:val="List"/>
+    <w:basedOn w:val="TextBody"/>
+    <w:pPr/>
+    <w:rPr>
+      <w:rFonts w:cs="FreeSans"/>
+    </w:rPr>
+  </w:style>
+  <w:style w:type="paragraph" w:styleId="Caption">
+    <w:name w:val="Caption"/>
+    <w:basedOn w:val="Normal"/>
+    <w:pPr>
+      <w:suppressLineNumbers/>
+      <w:spacing w:before="120" w:after="120"/>
+    </w:pPr>
+    <w:rPr>
+      <w:rFonts w:cs="FreeSans"/>
+      <w:i/>
+      <w:iCs/>
+      <w:sz w:val="24"/>
+      <w:szCs w:val="24"/>
+    </w:rPr>
+  </w:style>
+  <w:style w:type="paragraph" w:styleId="Index">
+    <w:name w:val="Index"/>
+    <w:qFormat/>
+    <w:basedOn w:val="Normal"/>
+    <w:pPr>
+      <w:suppressLineNumbers/>
+    </w:pPr>
+    <w:rPr>
+      <w:rFonts w:cs="Arial"/>
+    </w:rPr>
+  </w:style>
   <w:style w:type="paragraph" w:styleId="Nadpis1">
     <w:name w:val="Nadpis 1"/>
-    <w:basedOn w:val="Nadpis"/>
     <w:pPr>
       <w:widowControl w:val="false"/>
       <w:suppressAutoHyphens w:val="true"/>
@@ -1587,7 +1994,6 @@
   </w:style>
   <w:style w:type="paragraph" w:styleId="Nadpis2">
     <w:name w:val="Nadpis 2"/>
-    <w:basedOn w:val="Nadpis"/>
     <w:pPr>
       <w:widowControl w:val="false"/>
       <w:suppressAutoHyphens w:val="true"/>
@@ -1608,7 +2014,6 @@
   </w:style>
   <w:style w:type="paragraph" w:styleId="Nadpis3">
     <w:name w:val="Nadpis 3"/>
-    <w:basedOn w:val="Nadpis"/>
     <w:pPr>
       <w:widowControl w:val="false"/>
       <w:suppressAutoHyphens w:val="true"/>
@@ -1629,9 +2034,8 @@
   </w:style>
   <w:style w:type="paragraph" w:styleId="Nadpis">
     <w:name w:val="Nadpis"/>
+    <w:qFormat/>
     <w:basedOn w:val="Normal"/>
-    <w:next w:val="Telotextu"/>
-    <w:qFormat/>
     <w:pPr>
       <w:keepNext/>
       <w:spacing w:before="240" w:after="120"/>
@@ -1673,30 +2077,10 @@
       <w:szCs w:val="24"/>
     </w:rPr>
   </w:style>
-  <w:style w:type="paragraph" w:styleId="Index">
-    <w:name w:val="Index"/>
-    <w:basedOn w:val="Normal"/>
-    <w:qFormat/>
-    <w:pPr>
-      <w:suppressLineNumbers/>
-    </w:pPr>
-    <w:rPr>
-      <w:rFonts w:cs="Arial"/>
-    </w:rPr>
-  </w:style>
-  <w:style w:type="paragraph" w:styleId="TextBody">
-    <w:name w:val="Text Body"/>
-    <w:basedOn w:val="Normal"/>
-    <w:qFormat/>
-    <w:pPr>
-      <w:spacing w:lineRule="auto" w:line="288" w:before="0" w:after="140"/>
-    </w:pPr>
-    <w:rPr/>
-  </w:style>
   <w:style w:type="paragraph" w:styleId="Citcie">
     <w:name w:val="Citácie"/>
+    <w:qFormat/>
     <w:basedOn w:val="Normal"/>
-    <w:qFormat/>
     <w:pPr>
       <w:spacing w:before="0" w:after="283"/>
       <w:ind w:left="567" w:right="567" w:hanging="0"/>
@@ -1730,15 +2114,15 @@
   </w:style>
   <w:style w:type="paragraph" w:styleId="Obsahtabuky">
     <w:name w:val="Obsah tabuľky"/>
+    <w:qFormat/>
     <w:basedOn w:val="Normal"/>
-    <w:qFormat/>
     <w:pPr/>
     <w:rPr/>
   </w:style>
   <w:style w:type="paragraph" w:styleId="Nadpistabuky">
     <w:name w:val="Nadpis tabuľky"/>
+    <w:qFormat/>
     <w:basedOn w:val="Obsahtabuky"/>
-    <w:qFormat/>
     <w:pPr/>
     <w:rPr/>
   </w:style>

</xml_diff>